<commit_message>
FB gallery photo working
Finally got the FBgallery authentiating off an app and fully working :)

TODO: how to display images, currently just dumps them to page

-JD
</commit_message>
<xml_diff>
--- a/Site Index.docx
+++ b/Site Index.docx
@@ -194,11 +194,20 @@
           <w:ilvl w:val="0"/>
           <w:numId w:val="1"/>
         </w:numPr>
-      </w:pPr>
-      <w:r>
+        <w:rPr>
+          <w:highlight w:val="yellow"/>
+        </w:rPr>
+      </w:pPr>
+      <w:r>
+        <w:rPr>
+          <w:highlight w:val="yellow"/>
+        </w:rPr>
         <w:t>About Us</w:t>
       </w:r>
       <w:r>
+        <w:rPr>
+          <w:highlight w:val="yellow"/>
+        </w:rPr>
         <w:t xml:space="preserve"> (Josh/Brett/Ben/Alex)</w:t>
       </w:r>
     </w:p>
@@ -209,8 +218,14 @@
           <w:ilvl w:val="1"/>
           <w:numId w:val="1"/>
         </w:numPr>
-      </w:pPr>
-      <w:r>
+        <w:rPr>
+          <w:highlight w:val="yellow"/>
+        </w:rPr>
+      </w:pPr>
+      <w:r>
+        <w:rPr>
+          <w:highlight w:val="yellow"/>
+        </w:rPr>
         <w:t>Mission Statement</w:t>
       </w:r>
     </w:p>
@@ -221,8 +236,14 @@
           <w:ilvl w:val="1"/>
           <w:numId w:val="1"/>
         </w:numPr>
-      </w:pPr>
-      <w:r>
+        <w:rPr>
+          <w:highlight w:val="yellow"/>
+        </w:rPr>
+      </w:pPr>
+      <w:r>
+        <w:rPr>
+          <w:highlight w:val="yellow"/>
+        </w:rPr>
         <w:t>Description</w:t>
       </w:r>
     </w:p>
@@ -233,8 +254,14 @@
           <w:ilvl w:val="1"/>
           <w:numId w:val="1"/>
         </w:numPr>
-      </w:pPr>
-      <w:r>
+        <w:rPr>
+          <w:highlight w:val="yellow"/>
+        </w:rPr>
+      </w:pPr>
+      <w:r>
+        <w:rPr>
+          <w:highlight w:val="yellow"/>
+        </w:rPr>
         <w:t>Location’s (MAP)</w:t>
       </w:r>
     </w:p>
@@ -245,8 +272,14 @@
           <w:ilvl w:val="1"/>
           <w:numId w:val="1"/>
         </w:numPr>
-      </w:pPr>
-      <w:r>
+        <w:rPr>
+          <w:highlight w:val="yellow"/>
+        </w:rPr>
+      </w:pPr>
+      <w:r>
+        <w:rPr>
+          <w:highlight w:val="yellow"/>
+        </w:rPr>
         <w:t>How We Help</w:t>
       </w:r>
     </w:p>
@@ -257,8 +290,14 @@
           <w:ilvl w:val="1"/>
           <w:numId w:val="1"/>
         </w:numPr>
-      </w:pPr>
-      <w:r>
+        <w:rPr>
+          <w:highlight w:val="yellow"/>
+        </w:rPr>
+      </w:pPr>
+      <w:r>
+        <w:rPr>
+          <w:highlight w:val="yellow"/>
+        </w:rPr>
         <w:t>Contact Us</w:t>
       </w:r>
     </w:p>
@@ -269,8 +308,14 @@
           <w:ilvl w:val="1"/>
           <w:numId w:val="1"/>
         </w:numPr>
-      </w:pPr>
-      <w:r>
+        <w:rPr>
+          <w:highlight w:val="yellow"/>
+        </w:rPr>
+      </w:pPr>
+      <w:r>
+        <w:rPr>
+          <w:highlight w:val="yellow"/>
+        </w:rPr>
         <w:t xml:space="preserve">Affiliates </w:t>
       </w:r>
     </w:p>
@@ -285,16 +330,14 @@
         <w:rPr>
           <w:i/>
         </w:rPr>
-        <w:t>Milestone 2:  Fri</w:t>
+        <w:t>Milestone 3</w:t>
       </w:r>
       <w:r>
         <w:rPr>
           <w:i/>
         </w:rPr>
-        <w:t>day, N</w:t>
-      </w:r>
-      <w:bookmarkStart w:id="0" w:name="_GoBack"/>
-      <w:bookmarkEnd w:id="0"/>
+        <w:t xml:space="preserve">  </w:t>
+      </w:r>
     </w:p>
     <w:p>
       <w:pPr>
@@ -305,8 +348,14 @@
         </w:numPr>
         <w:spacing w:after="0" w:line="240" w:lineRule="auto"/>
         <w:ind w:left="1080"/>
-      </w:pPr>
-      <w:r>
+        <w:rPr>
+          <w:b/>
+        </w:rPr>
+      </w:pPr>
+      <w:r>
+        <w:rPr>
+          <w:b/>
+        </w:rPr>
         <w:t xml:space="preserve">Dynamic component(s) – fleshed out </w:t>
       </w:r>
     </w:p>
@@ -358,8 +407,14 @@
         </w:numPr>
         <w:spacing w:after="0" w:line="240" w:lineRule="auto"/>
         <w:ind w:left="1080"/>
-      </w:pPr>
-      <w:r>
+        <w:rPr>
+          <w:b/>
+        </w:rPr>
+      </w:pPr>
+      <w:r>
+        <w:rPr>
+          <w:b/>
+        </w:rPr>
         <w:t>Site framework determined</w:t>
       </w:r>
     </w:p>
@@ -385,8 +440,14 @@
         </w:numPr>
         <w:spacing w:after="0" w:line="240" w:lineRule="auto"/>
         <w:ind w:left="1080"/>
-      </w:pPr>
-      <w:r>
+        <w:rPr>
+          <w:b/>
+        </w:rPr>
+      </w:pPr>
+      <w:r>
+        <w:rPr>
+          <w:b/>
+        </w:rPr>
         <w:t>Photo gallery of some sort</w:t>
       </w:r>
     </w:p>
@@ -412,8 +473,15 @@
         </w:numPr>
         <w:spacing w:after="0" w:line="240" w:lineRule="auto"/>
         <w:ind w:left="1080"/>
-      </w:pPr>
-      <w:r>
+        <w:rPr>
+          <w:b/>
+        </w:rPr>
+      </w:pPr>
+      <w:bookmarkStart w:id="0" w:name="_GoBack"/>
+      <w:r>
+        <w:rPr>
+          <w:b/>
+        </w:rPr>
         <w:t xml:space="preserve">Revision of the extra feature(s) </w:t>
       </w:r>
     </w:p>
@@ -439,7 +507,53 @@
         </w:numPr>
         <w:spacing w:after="0" w:line="240" w:lineRule="auto"/>
       </w:pPr>
-    </w:p>
+      <w:r>
+        <w:t xml:space="preserve">Revising Google Maps and Facebook feed to </w:t>
+      </w:r>
+      <w:proofErr w:type="spellStart"/>
+      <w:r>
+        <w:t>php</w:t>
+      </w:r>
+      <w:proofErr w:type="spellEnd"/>
+      <w:r>
+        <w:t xml:space="preserve"> to handle </w:t>
+      </w:r>
+      <w:proofErr w:type="spellStart"/>
+      <w:r>
+        <w:t>auth</w:t>
+      </w:r>
+      <w:proofErr w:type="spellEnd"/>
+      <w:r>
+        <w:t xml:space="preserve"> tokens</w:t>
+      </w:r>
+    </w:p>
+    <w:p>
+      <w:pPr>
+        <w:pStyle w:val="ListParagraph"/>
+        <w:numPr>
+          <w:ilvl w:val="1"/>
+          <w:numId w:val="2"/>
+        </w:numPr>
+        <w:spacing w:after="0" w:line="240" w:lineRule="auto"/>
+      </w:pPr>
+      <w:r>
+        <w:t>Facebook pic feed</w:t>
+      </w:r>
+    </w:p>
+    <w:p>
+      <w:pPr>
+        <w:pStyle w:val="ListParagraph"/>
+        <w:numPr>
+          <w:ilvl w:val="1"/>
+          <w:numId w:val="2"/>
+        </w:numPr>
+        <w:spacing w:after="0" w:line="240" w:lineRule="auto"/>
+      </w:pPr>
+      <w:r>
+        <w:t>Donate Button</w:t>
+      </w:r>
+    </w:p>
+    <w:bookmarkEnd w:id="0"/>
     <w:p/>
     <w:sectPr>
       <w:pgSz w:w="12240" w:h="15840"/>

</xml_diff>